<commit_message>
Ajuste para identificar .pdf mal renderizados
</commit_message>
<xml_diff>
--- a/Docs/Documentação Detalhada de Regras de Gravame Nexxus.docx
+++ b/Docs/Documentação Detalhada de Regras de Gravame Nexxus.docx
@@ -15,17 +15,8 @@
           <w:b/>
           <w:bCs/>
         </w:rPr>
-        <w:t xml:space="preserve">Documentação Detalhada de Regras de Gravame </w:t>
-      </w:r>
-      <w:proofErr w:type="spellStart"/>
-      <w:r>
-        <w:rPr>
-          <w:b/>
-          <w:bCs/>
-        </w:rPr>
-        <w:t>Nexxus</w:t>
-      </w:r>
-      <w:proofErr w:type="spellEnd"/>
+        <w:t>Documentação Detalhada de Regras de Gravame Nexxus</w:t>
+      </w:r>
     </w:p>
     <w:p>
       <w:r>
@@ -67,7 +58,7 @@
         <w:t>Diretório de Trabalho</w:t>
       </w:r>
       <w:r>
-        <w:t>: O script opera em uma pasta específica, geralmente localizada em Downloads/NF_FLASH ou Downloads/NF. Se o diretório não for encontrado, o processo é interrompido.</w:t>
+        <w:t>: O script opera em uma pasta específica, geralmente localizada em Downloads/NF_FLASH. Se o diretório não for encontrado, o processo é interrompido.</w:t>
       </w:r>
     </w:p>
     <w:p>
@@ -85,15 +76,7 @@
         <w:t>Criação da Pasta de Rejeitados (_Lixo)</w:t>
       </w:r>
       <w:r>
-        <w:t>: Uma pasta chamada _Lixo é criada para armazenar arquivos .</w:t>
-      </w:r>
-      <w:proofErr w:type="spellStart"/>
-      <w:r>
-        <w:t>txt</w:t>
-      </w:r>
-      <w:proofErr w:type="spellEnd"/>
-      <w:r>
-        <w:t xml:space="preserve"> que falham em alguma das etapas de validação e não podem ser processados.</w:t>
+        <w:t>: Uma pasta chamada _Lixo é criada para armazenar arquivos .txt que falham em alguma das etapas de validação e não podem ser processados.</w:t>
       </w:r>
     </w:p>
     <w:p>
@@ -122,15 +105,7 @@
         </w:numPr>
       </w:pPr>
       <w:r>
-        <w:t>.</w:t>
-      </w:r>
-      <w:proofErr w:type="spellStart"/>
-      <w:r>
-        <w:t>txt</w:t>
-      </w:r>
-      <w:proofErr w:type="spellEnd"/>
-      <w:r>
-        <w:t>: Contém os dados da operação em formato de texto com posições fixas.</w:t>
+        <w:t>.txt: Contém os dados da operação em formato de texto com posições fixas.</w:t>
       </w:r>
     </w:p>
     <w:p>
@@ -141,23 +116,7 @@
         </w:numPr>
       </w:pPr>
       <w:r>
-        <w:t>.</w:t>
-      </w:r>
-      <w:proofErr w:type="spellStart"/>
-      <w:r>
-        <w:t>pdf</w:t>
-      </w:r>
-      <w:proofErr w:type="spellEnd"/>
-      <w:r>
-        <w:t>: Inclui a Via Negociável (CCB) e a(s) Nota(s) Fiscal(</w:t>
-      </w:r>
-      <w:proofErr w:type="spellStart"/>
-      <w:r>
-        <w:t>is</w:t>
-      </w:r>
-      <w:proofErr w:type="spellEnd"/>
-      <w:r>
-        <w:t>) (NF).</w:t>
+        <w:t>.pdf: Inclui a Via Negociável (CCB) e a Nota Fiscal (NF).</w:t>
       </w:r>
     </w:p>
     <w:p>
@@ -186,81 +145,27 @@
         </w:numPr>
       </w:pPr>
       <w:r>
-        <w:t>Arquivos com extensões que não sejam .</w:t>
-      </w:r>
-      <w:proofErr w:type="spellStart"/>
-      <w:r>
-        <w:t>txt</w:t>
-      </w:r>
-      <w:proofErr w:type="spellEnd"/>
-      <w:r>
-        <w:t xml:space="preserve"> ou .</w:t>
-      </w:r>
-      <w:proofErr w:type="spellStart"/>
-      <w:r>
-        <w:t>pdf</w:t>
-      </w:r>
-      <w:proofErr w:type="spellEnd"/>
-      <w:r>
-        <w:t xml:space="preserve"> (como .</w:t>
-      </w:r>
-      <w:proofErr w:type="spellStart"/>
-      <w:r>
-        <w:t>docx</w:t>
-      </w:r>
-      <w:proofErr w:type="spellEnd"/>
-      <w:r>
-        <w:t>, .</w:t>
-      </w:r>
-      <w:proofErr w:type="spellStart"/>
-      <w:proofErr w:type="gramStart"/>
-      <w:r>
-        <w:t>xml</w:t>
-      </w:r>
-      <w:proofErr w:type="spellEnd"/>
-      <w:r>
-        <w:t>, etc.</w:t>
-      </w:r>
-      <w:proofErr w:type="gramEnd"/>
-      <w:r>
-        <w:t>) são identificados e excluídos do diretório de trabalho. A exclusão é registrada no log para auditoria.</w:t>
-      </w:r>
-    </w:p>
-    <w:p>
-      <w:pPr>
-        <w:rPr>
-          <w:b/>
-          <w:bCs/>
-        </w:rPr>
-      </w:pPr>
-      <w:r>
-        <w:rPr>
-          <w:b/>
-          <w:bCs/>
-        </w:rPr>
-        <w:t>2. Validação do Arquivo .</w:t>
-      </w:r>
-      <w:proofErr w:type="spellStart"/>
-      <w:r>
-        <w:rPr>
-          <w:b/>
-          <w:bCs/>
-        </w:rPr>
-        <w:t>txt</w:t>
-      </w:r>
-      <w:proofErr w:type="spellEnd"/>
-    </w:p>
-    <w:p>
-      <w:r>
-        <w:t>O arquivo .</w:t>
-      </w:r>
-      <w:proofErr w:type="spellStart"/>
-      <w:r>
-        <w:t>txt</w:t>
-      </w:r>
-      <w:proofErr w:type="spellEnd"/>
-      <w:r>
-        <w:t xml:space="preserve"> é a base da operação. Ele passa por uma validação rigorosa de seus campos.</w:t>
+        <w:t>Arquivos com extensões que não sejam .txt ou .pdf (como .docx, .xml, etc.) são identificados e excluídos do diretório de trabalho. A exclusão é registrada no log para auditoria.</w:t>
+      </w:r>
+    </w:p>
+    <w:p>
+      <w:pPr>
+        <w:rPr>
+          <w:b/>
+          <w:bCs/>
+        </w:rPr>
+      </w:pPr>
+      <w:r>
+        <w:rPr>
+          <w:b/>
+          <w:bCs/>
+        </w:rPr>
+        <w:t>2. Validação do Arquivo .txt</w:t>
+      </w:r>
+    </w:p>
+    <w:p>
+      <w:r>
+        <w:t>O arquivo .txt é a base da operação. Ele passa por uma validação rigorosa de seus campos.</w:t>
       </w:r>
     </w:p>
     <w:p>
@@ -278,23 +183,7 @@
         <w:t>Extração de Dados</w:t>
       </w:r>
       <w:r>
-        <w:t>: Os dados são extraídos de cada linha do arquivo .</w:t>
-      </w:r>
-      <w:proofErr w:type="spellStart"/>
-      <w:r>
-        <w:t>txt</w:t>
-      </w:r>
-      <w:proofErr w:type="spellEnd"/>
-      <w:r>
-        <w:t xml:space="preserve"> com base em posições de caracteres pré-definidas. Os campos extraídos incluem CHASSI, </w:t>
-      </w:r>
-      <w:proofErr w:type="gramStart"/>
-      <w:r>
-        <w:t>NUMERO</w:t>
-      </w:r>
-      <w:proofErr w:type="gramEnd"/>
-      <w:r>
-        <w:t>_OPERACAO, DATA_OPERACAO, VALOR_PARCELA, entre muitos outros.</w:t>
+        <w:t>: Os dados são extraídos de cada linha do arquivo .txt com base em posições de caracteres pré-definidas. Os campos extraídos incluem CHASSI, NUMERO_OPERACAO, DATA_OPERACAO, VALOR_PARCELA, entre outros.</w:t>
       </w:r>
     </w:p>
     <w:p>
@@ -323,29 +212,8 @@
         </w:numPr>
       </w:pPr>
       <w:r>
-        <w:t>O script verifica se uma lista extensa de campos no arquivo .</w:t>
-      </w:r>
-      <w:proofErr w:type="spellStart"/>
-      <w:r>
-        <w:t>txt</w:t>
-      </w:r>
-      <w:proofErr w:type="spellEnd"/>
-      <w:r>
-        <w:t xml:space="preserve"> está preenchida. Os campos validados incluem, mas não se limitam a: CHASSI, </w:t>
-      </w:r>
-      <w:proofErr w:type="gramStart"/>
-      <w:r>
-        <w:t>NUMERO</w:t>
-      </w:r>
-      <w:proofErr w:type="gramEnd"/>
-      <w:r>
-        <w:t xml:space="preserve">_OPERACAO, ANO_FABRICACAO, ANO_MODELO, DATA_OPERACAO, TIPO_GRAVAME, VALOR_PARCELA, CPF_CNPJ_RECEBEDOR, </w:t>
-      </w:r>
-      <w:proofErr w:type="gramStart"/>
-      <w:r>
-        <w:t>etc..</w:t>
-      </w:r>
-      <w:proofErr w:type="gramEnd"/>
+        <w:t>O script verifica se uma lista extensa de campos no arquivo .txt está preenchida. Os campos validados não se limitam a: CHASSI, NUMERO_OPERACAO, ANO_FABRICACAO, ANO_MODELO, DATA_OPERACAO, TIPO_GRAVAME, VALOR_PARCELA, CPF_CNPJ_RECEBEDOR, etc..</w:t>
+      </w:r>
     </w:p>
     <w:p>
       <w:pPr>
@@ -373,15 +241,7 @@
         <w:t>qualquer um</w:t>
       </w:r>
       <w:r>
-        <w:t xml:space="preserve"> desses campos obrigatórios estiver vazio, o arquivo .</w:t>
-      </w:r>
-      <w:proofErr w:type="spellStart"/>
-      <w:r>
-        <w:t>txt</w:t>
-      </w:r>
-      <w:proofErr w:type="spellEnd"/>
-      <w:r>
-        <w:t xml:space="preserve"> é considerado inválido. Como resultado, ele é imediatamente removido do diretório, e o processamento para essa operação é cancelado.</w:t>
+        <w:t xml:space="preserve"> desses campos obrigatórios estiver vazio, o arquivo .txt é considerado inválido. Como resultado, ele é imediatamente removido do diretório, e o processamento para essa operação é cancelado.</w:t>
       </w:r>
     </w:p>
     <w:p>
@@ -442,24 +302,13 @@
       <w:r>
         <w:t xml:space="preserve"> (ou variações) e o </w:t>
       </w:r>
-      <w:proofErr w:type="spellStart"/>
-      <w:proofErr w:type="gramStart"/>
-      <w:r>
-        <w:rPr>
-          <w:b/>
-          <w:bCs/>
-        </w:rPr>
-        <w:t>numero</w:t>
-      </w:r>
-      <w:proofErr w:type="gramEnd"/>
-      <w:r>
-        <w:rPr>
-          <w:b/>
-          <w:bCs/>
-        </w:rPr>
-        <w:t>_operacao</w:t>
-      </w:r>
-      <w:proofErr w:type="spellEnd"/>
+      <w:r>
+        <w:rPr>
+          <w:b/>
+          <w:bCs/>
+        </w:rPr>
+        <w:t>numero_operacao</w:t>
+      </w:r>
       <w:r>
         <w:t>.</w:t>
       </w:r>
@@ -472,23 +321,7 @@
         </w:numPr>
       </w:pPr>
       <w:r>
-        <w:t>A busca é flexível e ignora acentos, espaços e diferenças entre maiúsculas e minúsculas. O script utiliza uma expressão regular (</w:t>
-      </w:r>
-      <w:proofErr w:type="spellStart"/>
-      <w:r>
-        <w:t>regex</w:t>
-      </w:r>
-      <w:proofErr w:type="spellEnd"/>
-      <w:r>
-        <w:t>) para encontrar arquivos que comecem com "via", seguido opcionalmente por um separador (- ou _), a palavra "</w:t>
-      </w:r>
-      <w:proofErr w:type="spellStart"/>
-      <w:r>
-        <w:t>negociavel</w:t>
-      </w:r>
-      <w:proofErr w:type="spellEnd"/>
-      <w:r>
-        <w:t>" e que contenham o número da operação.</w:t>
+        <w:t>A busca é flexível e ignora acentos, espaços e diferenças entre maiúsculas e minúsculas. O script utiliza uma expressão regular (regex) para encontrar arquivos que comecem com "via", seguido opcionalmente por um separador (- ou _), a palavra "negociavel" e que contenham o número da operação.</w:t>
       </w:r>
     </w:p>
     <w:p>
@@ -517,15 +350,7 @@
         </w:numPr>
       </w:pPr>
       <w:r>
-        <w:t>Se nenhum arquivo PDF corresponder a esses critérios, a CCB é considerada ausente. O arquivo .</w:t>
-      </w:r>
-      <w:proofErr w:type="spellStart"/>
-      <w:r>
-        <w:t>txt</w:t>
-      </w:r>
-      <w:proofErr w:type="spellEnd"/>
-      <w:r>
-        <w:t xml:space="preserve"> associado a essa operação é movido para a pasta _Lixo, uma notificação de falha é registrada, e o processamento dessa operação é interrompido.</w:t>
+        <w:t>Se nenhum arquivo PDF corresponder a esses critérios, a CCB é considerada ausente. O arquivo .txt associado a essa operação é movido para a pasta _Lixo, uma notificação de falha é registrada, e o processamento dessa operação é interrompido.</w:t>
       </w:r>
     </w:p>
     <w:p>
@@ -582,15 +407,7 @@
         <w:t>Ação</w:t>
       </w:r>
       <w:r>
-        <w:t>: O arquivo .</w:t>
-      </w:r>
-      <w:proofErr w:type="spellStart"/>
-      <w:r>
-        <w:t>txt</w:t>
-      </w:r>
-      <w:proofErr w:type="spellEnd"/>
-      <w:r>
-        <w:t xml:space="preserve"> correspondente é movido para a pasta _Lixo, e uma notificação é gerada para a IC.</w:t>
+        <w:t>: O arquivo .txt correspondente é movido para a pasta _Lixo, e uma notificação é gerada para a IC.</w:t>
       </w:r>
     </w:p>
     <w:p>
@@ -610,7 +427,19 @@
     </w:p>
     <w:p>
       <w:r>
-        <w:t>A(s) NF(s) são validadas para garantir que o(s) chassi(s) da operação estejam documentados.</w:t>
+        <w:t xml:space="preserve">A(s) NF(s) são validadas para garantir que o(s) chassi(s) da operação estejam </w:t>
+      </w:r>
+      <w:r>
+        <w:t xml:space="preserve">no </w:t>
+      </w:r>
+      <w:r>
+        <w:t>document</w:t>
+      </w:r>
+      <w:r>
+        <w:t>o</w:t>
+      </w:r>
+      <w:r>
+        <w:t>.</w:t>
       </w:r>
     </w:p>
     <w:p>
@@ -628,23 +457,7 @@
         <w:t>Extração de Conteúdo</w:t>
       </w:r>
       <w:r>
-        <w:t xml:space="preserve">: O texto completo de todos os arquivos PDF restantes (que não são a CCB) é extraído. O sistema utiliza a biblioteca </w:t>
-      </w:r>
-      <w:proofErr w:type="spellStart"/>
-      <w:r>
-        <w:t>fitz</w:t>
-      </w:r>
-      <w:proofErr w:type="spellEnd"/>
-      <w:r>
-        <w:t xml:space="preserve"> (</w:t>
-      </w:r>
-      <w:proofErr w:type="spellStart"/>
-      <w:r>
-        <w:t>PyMuPDF</w:t>
-      </w:r>
-      <w:proofErr w:type="spellEnd"/>
-      <w:r>
-        <w:t>) para essa extração.</w:t>
+        <w:t>: O texto completo de todos os arquivos PDF restantes (que não são a CCB) é extraído. O sistema utiliza a biblioteca fitz (PyMuPDF) para essa extração.</w:t>
       </w:r>
     </w:p>
     <w:p>
@@ -662,15 +475,7 @@
         <w:t>Busca pelo Chassi</w:t>
       </w:r>
       <w:r>
-        <w:t>: O script verifica se o(s) número(s) de CHASSI (obtidos do arquivo .</w:t>
-      </w:r>
-      <w:proofErr w:type="spellStart"/>
-      <w:r>
-        <w:t>txt</w:t>
-      </w:r>
-      <w:proofErr w:type="spellEnd"/>
-      <w:r>
-        <w:t>) estão presentes no conteúdo textual extraído de cada PDF.</w:t>
+        <w:t>: O script verifica se o(s) número(s) de CHASSI (obtidos do arquivo .txt) estão presentes no conteúdo textual extraído de cada PDF.</w:t>
       </w:r>
     </w:p>
     <w:p>
@@ -700,15 +505,7 @@
       </w:pPr>
       <w:r>
         <w:lastRenderedPageBreak/>
-        <w:t>Se um ou mais CHASSI(s) listados no arquivo .</w:t>
-      </w:r>
-      <w:proofErr w:type="spellStart"/>
-      <w:r>
-        <w:t>txt</w:t>
-      </w:r>
-      <w:proofErr w:type="spellEnd"/>
-      <w:r>
-        <w:t xml:space="preserve"> não forem encontrados em nenhum dos arquivos PDF de NF, a operação é considerada inválida.</w:t>
+        <w:t>Se um ou mais CHASSI(s) listados no arquivo .txt não forem encontrados em nenhum dos arquivos PDF de NF, a operação é considerada inválida.</w:t>
       </w:r>
     </w:p>
     <w:p>
@@ -726,15 +523,7 @@
         <w:t>Ação</w:t>
       </w:r>
       <w:r>
-        <w:t>: O arquivo .</w:t>
-      </w:r>
-      <w:proofErr w:type="spellStart"/>
-      <w:r>
-        <w:t>txt</w:t>
-      </w:r>
-      <w:proofErr w:type="spellEnd"/>
-      <w:r>
-        <w:t xml:space="preserve"> é movido para a pasta _Lixo, e uma notificação de falha é registrada, indicando quais chassis não foram localizados.</w:t>
+        <w:t>: O arquivo .txt é movido para a pasta _Lixo, e uma notificação de falha é registrada, indicando quais chassis não foram localizados.</w:t>
       </w:r>
     </w:p>
     <w:p>
@@ -791,15 +580,7 @@
         <w:t>Ação</w:t>
       </w:r>
       <w:r>
-        <w:t>: O arquivo .</w:t>
-      </w:r>
-      <w:proofErr w:type="spellStart"/>
-      <w:r>
-        <w:t>txt</w:t>
-      </w:r>
-      <w:proofErr w:type="spellEnd"/>
-      <w:r>
-        <w:t xml:space="preserve"> é movido para a pasta _Lixo, e uma notificação é gerada.</w:t>
+        <w:t>: O arquivo .txt é movido para a pasta _Lixo, e uma notificação é gerada.</w:t>
       </w:r>
     </w:p>
     <w:p>
@@ -839,24 +620,13 @@
       <w:r>
         <w:t xml:space="preserve">: Uma nova pasta é criada no diretório base. O nome da pasta é o </w:t>
       </w:r>
-      <w:proofErr w:type="spellStart"/>
-      <w:proofErr w:type="gramStart"/>
-      <w:r>
-        <w:rPr>
-          <w:b/>
-          <w:bCs/>
-        </w:rPr>
-        <w:t>numero</w:t>
-      </w:r>
-      <w:proofErr w:type="gramEnd"/>
-      <w:r>
-        <w:rPr>
-          <w:b/>
-          <w:bCs/>
-        </w:rPr>
-        <w:t>_operacao</w:t>
-      </w:r>
-      <w:proofErr w:type="spellEnd"/>
+      <w:r>
+        <w:rPr>
+          <w:b/>
+          <w:bCs/>
+        </w:rPr>
+        <w:t>numero_operacao</w:t>
+      </w:r>
       <w:r>
         <w:t>.</w:t>
       </w:r>
@@ -887,15 +657,7 @@
         </w:numPr>
       </w:pPr>
       <w:r>
-        <w:t>O arquivo .</w:t>
-      </w:r>
-      <w:proofErr w:type="spellStart"/>
-      <w:r>
-        <w:t>txt</w:t>
-      </w:r>
-      <w:proofErr w:type="spellEnd"/>
-      <w:r>
-        <w:t xml:space="preserve"> original.</w:t>
+        <w:t>O arquivo .txt original.</w:t>
       </w:r>
     </w:p>
     <w:p>
@@ -957,36 +719,7 @@
         </w:numPr>
       </w:pPr>
       <w:r>
-        <w:t xml:space="preserve">Ao final, o script gera um </w:t>
-      </w:r>
-      <w:proofErr w:type="gramStart"/>
-      <w:r>
-        <w:t>arquivo .</w:t>
-      </w:r>
-      <w:proofErr w:type="spellStart"/>
-      <w:r>
-        <w:t>json</w:t>
-      </w:r>
-      <w:proofErr w:type="spellEnd"/>
-      <w:proofErr w:type="gramEnd"/>
-      <w:r>
-        <w:t xml:space="preserve"> dentro da pasta da operação (</w:t>
-      </w:r>
-      <w:proofErr w:type="spellStart"/>
-      <w:r>
-        <w:t>ex</w:t>
-      </w:r>
-      <w:proofErr w:type="spellEnd"/>
-      <w:r>
-        <w:t>: 784830002_dados_</w:t>
-      </w:r>
-      <w:proofErr w:type="gramStart"/>
-      <w:r>
-        <w:t>extraidos.json</w:t>
-      </w:r>
-      <w:proofErr w:type="gramEnd"/>
-      <w:r>
-        <w:t>).</w:t>
+        <w:t>Ao final, o script gera um arquivo .json dentro da pasta da operação (ex: 784830002_dados_extraidos.json).</w:t>
       </w:r>
     </w:p>
     <w:p>
@@ -997,15 +730,7 @@
         </w:numPr>
       </w:pPr>
       <w:r>
-        <w:t>Este arquivo contém todos os dados que foram extraídos do arquivo .</w:t>
-      </w:r>
-      <w:proofErr w:type="spellStart"/>
-      <w:r>
-        <w:t>txt</w:t>
-      </w:r>
-      <w:proofErr w:type="spellEnd"/>
-      <w:r>
-        <w:t>, formatados de maneira estruturada para facilitar o consumo por outros sistemas.</w:t>
+        <w:t>Este arquivo contém todos os dados que foram extraídos do arquivo .txt, formatados de maneira estruturada para facilitar o consumo por outros sistemas.</w:t>
       </w:r>
     </w:p>
     <w:p/>

</xml_diff>